<commit_message>
Mean values created and timeseries created
</commit_message>
<xml_diff>
--- a/Assignment_3/Assignment3_Ayem.docx
+++ b/Assignment_3/Assignment3_Ayem.docx
@@ -680,6 +680,136 @@
           <w:szCs w:val="24"/>
         </w:rPr>
       </w:pPr>
+      <w:r>
+        <w:rPr>
+          <w:rFonts w:ascii="Times New Roman" w:hAnsi="Times New Roman" w:cs="Times New Roman"/>
+          <w:b/>
+          <w:bCs/>
+          <w:noProof/>
+          <w:sz w:val="24"/>
+          <w:szCs w:val="24"/>
+        </w:rPr>
+        <w:drawing>
+          <wp:inline distT="0" distB="0" distL="0" distR="0" wp14:anchorId="2E52423E" wp14:editId="100F3761">
+            <wp:extent cx="4641980" cy="3152739"/>
+            <wp:effectExtent l="0" t="0" r="6350" b="0"/>
+            <wp:docPr id="17" name="Picture 17"/>
+            <wp:cNvGraphicFramePr>
+              <a:graphicFrameLocks xmlns:a="http://schemas.openxmlformats.org/drawingml/2006/main" noChangeAspect="1"/>
+            </wp:cNvGraphicFramePr>
+            <a:graphic xmlns:a="http://schemas.openxmlformats.org/drawingml/2006/main">
+              <a:graphicData uri="http://schemas.openxmlformats.org/drawingml/2006/picture">
+                <pic:pic xmlns:pic="http://schemas.openxmlformats.org/drawingml/2006/picture">
+                  <pic:nvPicPr>
+                    <pic:cNvPr id="0" name="Picture 20"/>
+                    <pic:cNvPicPr>
+                      <a:picLocks noChangeAspect="1" noChangeArrowheads="1"/>
+                    </pic:cNvPicPr>
+                  </pic:nvPicPr>
+                  <pic:blipFill>
+                    <a:blip r:embed="rId10">
+                      <a:extLst>
+                        <a:ext uri="{28A0092B-C50C-407E-A947-70E740481C1C}">
+                          <a14:useLocalDpi xmlns:a14="http://schemas.microsoft.com/office/drawing/2010/main" val="0"/>
+                        </a:ext>
+                      </a:extLst>
+                    </a:blip>
+                    <a:srcRect/>
+                    <a:stretch>
+                      <a:fillRect/>
+                    </a:stretch>
+                  </pic:blipFill>
+                  <pic:spPr bwMode="auto">
+                    <a:xfrm>
+                      <a:off x="0" y="0"/>
+                      <a:ext cx="4650041" cy="3158214"/>
+                    </a:xfrm>
+                    <a:prstGeom prst="rect">
+                      <a:avLst/>
+                    </a:prstGeom>
+                    <a:noFill/>
+                    <a:ln>
+                      <a:noFill/>
+                    </a:ln>
+                  </pic:spPr>
+                </pic:pic>
+              </a:graphicData>
+            </a:graphic>
+          </wp:inline>
+        </w:drawing>
+      </w:r>
+    </w:p>
+    <w:p>
+      <w:pPr>
+        <w:pStyle w:val="ListParagraph"/>
+        <w:rPr>
+          <w:rFonts w:ascii="Times New Roman" w:hAnsi="Times New Roman" w:cs="Times New Roman"/>
+          <w:b/>
+          <w:bCs/>
+          <w:sz w:val="24"/>
+          <w:szCs w:val="24"/>
+        </w:rPr>
+      </w:pPr>
+      <w:bookmarkStart w:id="0" w:name="_GoBack"/>
+      <w:r>
+        <w:rPr>
+          <w:rFonts w:ascii="Times New Roman" w:hAnsi="Times New Roman" w:cs="Times New Roman"/>
+          <w:b/>
+          <w:bCs/>
+          <w:noProof/>
+          <w:sz w:val="24"/>
+          <w:szCs w:val="24"/>
+        </w:rPr>
+        <w:drawing>
+          <wp:inline distT="0" distB="0" distL="0" distR="0" wp14:anchorId="33BFD896" wp14:editId="2E0D00F7">
+            <wp:extent cx="4982547" cy="3455475"/>
+            <wp:effectExtent l="0" t="0" r="8890" b="0"/>
+            <wp:docPr id="18" name="Picture 18"/>
+            <wp:cNvGraphicFramePr>
+              <a:graphicFrameLocks xmlns:a="http://schemas.openxmlformats.org/drawingml/2006/main" noChangeAspect="1"/>
+            </wp:cNvGraphicFramePr>
+            <a:graphic xmlns:a="http://schemas.openxmlformats.org/drawingml/2006/main">
+              <a:graphicData uri="http://schemas.openxmlformats.org/drawingml/2006/picture">
+                <pic:pic xmlns:pic="http://schemas.openxmlformats.org/drawingml/2006/picture">
+                  <pic:nvPicPr>
+                    <pic:cNvPr id="0" name="Picture 21"/>
+                    <pic:cNvPicPr>
+                      <a:picLocks noChangeAspect="1" noChangeArrowheads="1"/>
+                    </pic:cNvPicPr>
+                  </pic:nvPicPr>
+                  <pic:blipFill>
+                    <a:blip r:embed="rId11">
+                      <a:extLst>
+                        <a:ext uri="{28A0092B-C50C-407E-A947-70E740481C1C}">
+                          <a14:useLocalDpi xmlns:a14="http://schemas.microsoft.com/office/drawing/2010/main" val="0"/>
+                        </a:ext>
+                      </a:extLst>
+                    </a:blip>
+                    <a:srcRect/>
+                    <a:stretch>
+                      <a:fillRect/>
+                    </a:stretch>
+                  </pic:blipFill>
+                  <pic:spPr bwMode="auto">
+                    <a:xfrm>
+                      <a:off x="0" y="0"/>
+                      <a:ext cx="4989021" cy="3459965"/>
+                    </a:xfrm>
+                    <a:prstGeom prst="rect">
+                      <a:avLst/>
+                    </a:prstGeom>
+                    <a:noFill/>
+                    <a:ln>
+                      <a:noFill/>
+                    </a:ln>
+                  </pic:spPr>
+                </pic:pic>
+              </a:graphicData>
+            </a:graphic>
+          </wp:inline>
+        </w:drawing>
+      </w:r>
+      <w:bookmarkEnd w:id="0"/>
     </w:p>
     <w:p>
       <w:pPr>
@@ -763,6 +893,7 @@
           <w:sz w:val="24"/>
           <w:szCs w:val="24"/>
         </w:rPr>
+        <w:lastRenderedPageBreak/>
         <w:t>Perform clustering using a 3 x 2 SOM.  Plot the 6 SOM patterns.  Plot the locations of the stations, coloured according to the cluster to which they belong. What is the frequency of each cluster?</w:t>
       </w:r>
     </w:p>
@@ -804,7 +935,7 @@
                     </pic:cNvPicPr>
                   </pic:nvPicPr>
                   <pic:blipFill>
-                    <a:blip r:embed="rId10">
+                    <a:blip r:embed="rId12">
                       <a:extLst>
                         <a:ext uri="{28A0092B-C50C-407E-A947-70E740481C1C}">
                           <a14:useLocalDpi xmlns:a14="http://schemas.microsoft.com/office/drawing/2010/main" val="0"/>
@@ -885,7 +1016,7 @@
                     </pic:cNvPicPr>
                   </pic:nvPicPr>
                   <pic:blipFill>
-                    <a:blip r:embed="rId11">
+                    <a:blip r:embed="rId13">
                       <a:extLst>
                         <a:ext uri="{28A0092B-C50C-407E-A947-70E740481C1C}">
                           <a14:useLocalDpi xmlns:a14="http://schemas.microsoft.com/office/drawing/2010/main" val="0"/>
@@ -1003,7 +1134,7 @@
                     </pic:cNvPicPr>
                   </pic:nvPicPr>
                   <pic:blipFill>
-                    <a:blip r:embed="rId12">
+                    <a:blip r:embed="rId14">
                       <a:extLst>
                         <a:ext uri="{28A0092B-C50C-407E-A947-70E740481C1C}">
                           <a14:useLocalDpi xmlns:a14="http://schemas.microsoft.com/office/drawing/2010/main" val="0"/>
@@ -1062,7 +1193,7 @@
                     </pic:cNvPicPr>
                   </pic:nvPicPr>
                   <pic:blipFill>
-                    <a:blip r:embed="rId13">
+                    <a:blip r:embed="rId15">
                       <a:extLst>
                         <a:ext uri="{28A0092B-C50C-407E-A947-70E740481C1C}">
                           <a14:useLocalDpi xmlns:a14="http://schemas.microsoft.com/office/drawing/2010/main" val="0"/>
@@ -1232,6 +1363,7 @@
         </w:rPr>
         <w:t>2</w:t>
       </w:r>
+      <w:proofErr w:type="gramStart"/>
       <w:r>
         <w:rPr>
           <w:rFonts w:ascii="Times New Roman" w:hAnsi="Times New Roman" w:cs="Times New Roman"/>
@@ -1248,6 +1380,7 @@
         </w:rPr>
         <w:t>,</w:t>
       </w:r>
+      <w:proofErr w:type="gramEnd"/>
       <w:r>
         <w:rPr>
           <w:rFonts w:ascii="Times New Roman" w:hAnsi="Times New Roman" w:cs="Times New Roman"/>
@@ -1405,8 +1538,6 @@
         </w:rPr>
         <w:t xml:space="preserve"> in the 5 by 4</w:t>
       </w:r>
-      <w:bookmarkStart w:id="0" w:name="_GoBack"/>
-      <w:bookmarkEnd w:id="0"/>
       <w:r>
         <w:rPr>
           <w:rFonts w:ascii="Times New Roman" w:hAnsi="Times New Roman" w:cs="Times New Roman"/>
@@ -2833,7 +2964,25 @@
           <w:sz w:val="24"/>
           <w:szCs w:val="24"/>
         </w:rPr>
-        <w:t xml:space="preserve"> one needs to minimize TE if they want similar patters to be placed closed to one another spatially (perhaps by using a hexagonal map), and minimize QE to ensure the BMUs fit more patterns. </w:t>
+        <w:t xml:space="preserve"> one needs to minimize TE if they want similar patters to be placed closed to one another spatially (perhaps by using a hexagonal map</w:t>
+      </w:r>
+      <w:proofErr w:type="gramStart"/>
+      <w:r>
+        <w:rPr>
+          <w:rFonts w:ascii="Times New Roman" w:hAnsi="Times New Roman" w:cs="Times New Roman"/>
+          <w:sz w:val="24"/>
+          <w:szCs w:val="24"/>
+        </w:rPr>
+        <w:t>), and</w:t>
+      </w:r>
+      <w:proofErr w:type="gramEnd"/>
+      <w:r>
+        <w:rPr>
+          <w:rFonts w:ascii="Times New Roman" w:hAnsi="Times New Roman" w:cs="Times New Roman"/>
+          <w:sz w:val="24"/>
+          <w:szCs w:val="24"/>
+        </w:rPr>
+        <w:t xml:space="preserve"> minimize QE to ensure the BMUs fit more patterns. </w:t>
       </w:r>
     </w:p>
     <w:p>
@@ -4292,7 +4441,25 @@
           <w:sz w:val="24"/>
           <w:szCs w:val="24"/>
         </w:rPr>
-        <w:t xml:space="preserve">. For instance a 2x3, 3x2 and 1x6 map </w:t>
+        <w:t xml:space="preserve">. For </w:t>
+      </w:r>
+      <w:proofErr w:type="gramStart"/>
+      <w:r>
+        <w:rPr>
+          <w:rFonts w:ascii="Times New Roman" w:hAnsi="Times New Roman" w:cs="Times New Roman"/>
+          <w:sz w:val="24"/>
+          <w:szCs w:val="24"/>
+        </w:rPr>
+        <w:t>instance</w:t>
+      </w:r>
+      <w:proofErr w:type="gramEnd"/>
+      <w:r>
+        <w:rPr>
+          <w:rFonts w:ascii="Times New Roman" w:hAnsi="Times New Roman" w:cs="Times New Roman"/>
+          <w:sz w:val="24"/>
+          <w:szCs w:val="24"/>
+        </w:rPr>
+        <w:t xml:space="preserve"> a 2x3, 3x2 and 1x6 map </w:t>
       </w:r>
       <w:r>
         <w:rPr>
@@ -4375,13 +4542,23 @@
         </w:rPr>
         <w:t xml:space="preserve"> </w:t>
       </w:r>
-      <w:r>
-        <w:rPr>
-          <w:rFonts w:ascii="Times New Roman" w:hAnsi="Times New Roman" w:cs="Times New Roman"/>
-          <w:sz w:val="24"/>
-          <w:szCs w:val="24"/>
-        </w:rPr>
-        <w:t xml:space="preserve">Additionally as seen in the 4x3 and </w:t>
+      <w:proofErr w:type="gramStart"/>
+      <w:r>
+        <w:rPr>
+          <w:rFonts w:ascii="Times New Roman" w:hAnsi="Times New Roman" w:cs="Times New Roman"/>
+          <w:sz w:val="24"/>
+          <w:szCs w:val="24"/>
+        </w:rPr>
+        <w:t>Additionally</w:t>
+      </w:r>
+      <w:proofErr w:type="gramEnd"/>
+      <w:r>
+        <w:rPr>
+          <w:rFonts w:ascii="Times New Roman" w:hAnsi="Times New Roman" w:cs="Times New Roman"/>
+          <w:sz w:val="24"/>
+          <w:szCs w:val="24"/>
+        </w:rPr>
+        <w:t xml:space="preserve"> as seen in the 4x3 and </w:t>
       </w:r>
       <w:r>
         <w:rPr>

</xml_diff>